<commit_message>
updated file with new message
</commit_message>
<xml_diff>
--- a/looping.docx
+++ b/looping.docx
@@ -27,6 +27,39 @@
         </w:rPr>
         <w:t>What we are using is loops. In patterns or in a code, they are always graceful…</w:t>
       </w:r>
+    </w:p>
+    <w:p>
+      <w:pPr>
+        <w:rPr>
+          <w:lang w:val="en-US"/>
+        </w:rPr>
+      </w:pPr>
+      <w:r>
+        <w:rPr>
+          <w:lang w:val="en-US"/>
+        </w:rPr>
+        <w:t>Changes are inevitable, adapt to them. ; &gt;</w:t>
+      </w:r>
+    </w:p>
+    <w:p>
+      <w:pPr>
+        <w:rPr>
+          <w:lang w:val="en-US"/>
+        </w:rPr>
+      </w:pPr>
+      <w:r>
+        <w:rPr>
+          <w:lang w:val="en-US"/>
+        </w:rPr>
+        <w:t>We are gr8. We can do anything we want and so can loops in our code.</w:t>
+      </w:r>
+    </w:p>
+    <w:p>
+      <w:pPr>
+        <w:rPr>
+          <w:lang w:val="en-US"/>
+        </w:rPr>
+      </w:pPr>
     </w:p>
     <w:sectPr>
       <w:pgSz w:w="11906" w:h="16838"/>

</xml_diff>